<commit_message>
Several new trial scripts added.
</commit_message>
<xml_diff>
--- a/YGomez_BMI203_FinalProject.docx
+++ b/YGomez_BMI203_FinalProject.docx
@@ -141,28 +141,28 @@
         <w:rPr>
           <w:rFonts w:ascii="Times New Roman" w:hAnsi="Times New Roman" w:cs="Times New Roman"/>
         </w:rPr>
-        <w:t xml:space="preserve">binary (1 </w:t>
-      </w:r>
-      <w:proofErr w:type="spellStart"/>
-      <w:r>
-        <w:rPr>
-          <w:rFonts w:ascii="Times New Roman" w:hAnsi="Times New Roman" w:cs="Times New Roman"/>
-        </w:rPr>
-        <w:t>nt</w:t>
-      </w:r>
-      <w:proofErr w:type="spellEnd"/>
-      <w:r>
-        <w:rPr>
-          <w:rFonts w:ascii="Times New Roman" w:hAnsi="Times New Roman" w:cs="Times New Roman"/>
-        </w:rPr>
-        <w:t xml:space="preserve"> = 2 bits. A = 00, T = 01, C = 10, G = 11)</w:t>
-      </w:r>
-      <w:r>
-        <w:rPr>
-          <w:rFonts w:ascii="Times New Roman" w:hAnsi="Times New Roman" w:cs="Times New Roman"/>
-        </w:rPr>
-        <w:t>.</w:t>
-      </w:r>
+        <w:t>binary (</w:t>
+      </w:r>
+      <w:r>
+        <w:rPr>
+          <w:rFonts w:ascii="Times New Roman" w:hAnsi="Times New Roman" w:cs="Times New Roman"/>
+        </w:rPr>
+        <w:t xml:space="preserve">[A, T, C, G] = </w:t>
+      </w:r>
+      <w:r>
+        <w:rPr>
+          <w:rFonts w:ascii="Times New Roman" w:hAnsi="Times New Roman" w:cs="Times New Roman"/>
+        </w:rPr>
+        <w:t>['01000001', '01010100', '01000011', '01000111']</w:t>
+      </w:r>
+      <w:r>
+        <w:rPr>
+          <w:rFonts w:ascii="Times New Roman" w:hAnsi="Times New Roman" w:cs="Times New Roman"/>
+        </w:rPr>
+        <w:t>)</w:t>
+      </w:r>
+      <w:bookmarkStart w:id="0" w:name="_GoBack"/>
+      <w:bookmarkEnd w:id="0"/>
     </w:p>
     <w:p>
       <w:pPr>
@@ -889,16 +889,50 @@
         <w:rPr>
           <w:rFonts w:ascii="Times New Roman" w:hAnsi="Times New Roman" w:cs="Times New Roman"/>
         </w:rPr>
-        <w:t xml:space="preserve"> (</w:t>
-      </w:r>
-      <w:bookmarkStart w:id="0" w:name="_GoBack"/>
-      <w:bookmarkEnd w:id="0"/>
-      <w:r>
-        <w:rPr>
-          <w:rFonts w:ascii="Times New Roman" w:hAnsi="Times New Roman" w:cs="Times New Roman"/>
-        </w:rPr>
-        <w:t>)</w:t>
-      </w:r>
+        <w:t xml:space="preserve"> ()</w:t>
+      </w:r>
+      <w:r>
+        <w:rPr>
+          <w:rFonts w:ascii="Times New Roman" w:hAnsi="Times New Roman" w:cs="Times New Roman"/>
+        </w:rPr>
+        <w:t>. It uses</w:t>
+      </w:r>
+      <w:r>
+        <w:rPr>
+          <w:rFonts w:ascii="Times New Roman" w:hAnsi="Times New Roman" w:cs="Times New Roman"/>
+        </w:rPr>
+        <w:t xml:space="preserve"> average</w:t>
+      </w:r>
+      <w:r>
+        <w:rPr>
+          <w:rFonts w:ascii="Times New Roman" w:hAnsi="Times New Roman" w:cs="Times New Roman"/>
+        </w:rPr>
+        <w:t xml:space="preserve"> </w:t>
+      </w:r>
+      <w:r>
+        <w:rPr>
+          <w:rFonts w:ascii="Times New Roman" w:hAnsi="Times New Roman" w:cs="Times New Roman"/>
+        </w:rPr>
+        <w:t>R² score (“number that indicates the proportion of the variance in the dependent variable that is predictable fr</w:t>
+      </w:r>
+      <w:r>
+        <w:rPr>
+          <w:rFonts w:ascii="Times New Roman" w:hAnsi="Times New Roman" w:cs="Times New Roman"/>
+        </w:rPr>
+        <w:t>om the independent variable(s)” to determine the system’s performance.</w:t>
+      </w:r>
+    </w:p>
+    <w:p>
+      <w:pPr>
+        <w:pStyle w:val="ListParagraph"/>
+        <w:numPr>
+          <w:ilvl w:val="0"/>
+          <w:numId w:val="4"/>
+        </w:numPr>
+        <w:rPr>
+          <w:rFonts w:ascii="Times New Roman" w:hAnsi="Times New Roman" w:cs="Times New Roman"/>
+        </w:rPr>
+      </w:pPr>
     </w:p>
     <w:p>
       <w:pPr>

</xml_diff>

<commit_message>
Moved nonessential files out of sight
</commit_message>
<xml_diff>
--- a/YGomez_BMI203_FinalProject.docx
+++ b/YGomez_BMI203_FinalProject.docx
@@ -30,19 +30,11 @@
           <w:rFonts w:ascii="Times New Roman" w:hAnsi="Times New Roman" w:cs="Times New Roman"/>
         </w:rPr>
       </w:pPr>
-      <w:proofErr w:type="spellStart"/>
-      <w:r>
-        <w:rPr>
-          <w:rFonts w:ascii="Times New Roman" w:hAnsi="Times New Roman" w:cs="Times New Roman"/>
-        </w:rPr>
-        <w:t>Github</w:t>
-      </w:r>
-      <w:proofErr w:type="spellEnd"/>
-      <w:r>
-        <w:rPr>
-          <w:rFonts w:ascii="Times New Roman" w:hAnsi="Times New Roman" w:cs="Times New Roman"/>
-        </w:rPr>
-        <w:t>:</w:t>
+      <w:r>
+        <w:rPr>
+          <w:rFonts w:ascii="Times New Roman" w:hAnsi="Times New Roman" w:cs="Times New Roman"/>
+        </w:rPr>
+        <w:t>Github:</w:t>
       </w:r>
       <w:r>
         <w:rPr>
@@ -87,6 +79,21 @@
           <w:rFonts w:ascii="Times New Roman" w:hAnsi="Times New Roman" w:cs="Times New Roman"/>
         </w:rPr>
         <w:t>/</w:t>
+      </w:r>
+      <w:r>
+        <w:t xml:space="preserve"> </w:t>
+      </w:r>
+      <w:r>
+        <w:rPr>
+          <w:rFonts w:ascii="Times New Roman" w:hAnsi="Times New Roman" w:cs="Times New Roman"/>
+        </w:rPr>
+        <w:t>8x3x8_encoder</w:t>
+      </w:r>
+      <w:r>
+        <w:rPr>
+          <w:rFonts w:ascii="Times New Roman" w:hAnsi="Times New Roman" w:cs="Times New Roman"/>
+        </w:rPr>
+        <w:t>.py</w:t>
       </w:r>
       <w:r>
         <w:rPr>
@@ -129,7 +136,13 @@
         <w:rPr>
           <w:rFonts w:ascii="Times New Roman" w:hAnsi="Times New Roman" w:cs="Times New Roman"/>
         </w:rPr>
-        <w:t xml:space="preserve">Encode each nucleotide </w:t>
+        <w:t>I tried to e</w:t>
+      </w:r>
+      <w:r>
+        <w:rPr>
+          <w:rFonts w:ascii="Times New Roman" w:hAnsi="Times New Roman" w:cs="Times New Roman"/>
+        </w:rPr>
+        <w:t xml:space="preserve">ncode each nucleotide </w:t>
       </w:r>
       <w:r>
         <w:rPr>
@@ -161,8 +174,108 @@
         </w:rPr>
         <w:t>)</w:t>
       </w:r>
-      <w:bookmarkStart w:id="0" w:name="_GoBack"/>
-      <w:bookmarkEnd w:id="0"/>
+      <w:r>
+        <w:rPr>
+          <w:rFonts w:ascii="Times New Roman" w:hAnsi="Times New Roman" w:cs="Times New Roman"/>
+        </w:rPr>
+        <w:t>, but ran into np.add and subtract dtype errors</w:t>
+      </w:r>
+    </w:p>
+    <w:p>
+      <w:pPr>
+        <w:pStyle w:val="ListParagraph"/>
+        <w:numPr>
+          <w:ilvl w:val="1"/>
+          <w:numId w:val="3"/>
+        </w:numPr>
+        <w:rPr>
+          <w:rFonts w:ascii="Times New Roman" w:hAnsi="Times New Roman" w:cs="Times New Roman"/>
+        </w:rPr>
+      </w:pPr>
+      <w:r>
+        <w:rPr>
+          <w:rFonts w:ascii="Times New Roman" w:hAnsi="Times New Roman" w:cs="Times New Roman"/>
+        </w:rPr>
+        <w:t xml:space="preserve">Instead I encoded each letter as an integer </w:t>
+      </w:r>
+      <w:r>
+        <w:rPr>
+          <w:rFonts w:ascii="Times New Roman" w:hAnsi="Times New Roman" w:cs="Times New Roman"/>
+        </w:rPr>
+        <w:t>(</w:t>
+      </w:r>
+      <w:r>
+        <w:rPr>
+          <w:rFonts w:ascii="Times New Roman" w:hAnsi="Times New Roman" w:cs="Times New Roman"/>
+        </w:rPr>
+        <w:t xml:space="preserve">[A, T, C, G] = </w:t>
+      </w:r>
+      <w:r>
+        <w:rPr>
+          <w:rFonts w:ascii="Times New Roman" w:hAnsi="Times New Roman" w:cs="Times New Roman"/>
+        </w:rPr>
+        <w:t>[</w:t>
+      </w:r>
+      <w:r>
+        <w:rPr>
+          <w:rFonts w:ascii="Times New Roman" w:hAnsi="Times New Roman" w:cs="Times New Roman"/>
+        </w:rPr>
+        <w:t>2</w:t>
+      </w:r>
+      <w:r>
+        <w:rPr>
+          <w:rFonts w:ascii="Times New Roman" w:hAnsi="Times New Roman" w:cs="Times New Roman"/>
+        </w:rPr>
+        <w:t xml:space="preserve">, </w:t>
+      </w:r>
+      <w:r>
+        <w:rPr>
+          <w:rFonts w:ascii="Times New Roman" w:hAnsi="Times New Roman" w:cs="Times New Roman"/>
+        </w:rPr>
+        <w:t>3</w:t>
+      </w:r>
+      <w:r>
+        <w:rPr>
+          <w:rFonts w:ascii="Times New Roman" w:hAnsi="Times New Roman" w:cs="Times New Roman"/>
+        </w:rPr>
+        <w:t xml:space="preserve">, </w:t>
+      </w:r>
+      <w:r>
+        <w:rPr>
+          <w:rFonts w:ascii="Times New Roman" w:hAnsi="Times New Roman" w:cs="Times New Roman"/>
+        </w:rPr>
+        <w:t>-2</w:t>
+      </w:r>
+      <w:r>
+        <w:rPr>
+          <w:rFonts w:ascii="Times New Roman" w:hAnsi="Times New Roman" w:cs="Times New Roman"/>
+        </w:rPr>
+        <w:t xml:space="preserve">, </w:t>
+      </w:r>
+      <w:r>
+        <w:rPr>
+          <w:rFonts w:ascii="Times New Roman" w:hAnsi="Times New Roman" w:cs="Times New Roman"/>
+        </w:rPr>
+        <w:t>-3</w:t>
+      </w:r>
+      <w:r>
+        <w:rPr>
+          <w:rFonts w:ascii="Times New Roman" w:hAnsi="Times New Roman" w:cs="Times New Roman"/>
+        </w:rPr>
+        <w:t>]</w:t>
+      </w:r>
+      <w:r>
+        <w:rPr>
+          <w:rFonts w:ascii="Times New Roman" w:hAnsi="Times New Roman" w:cs="Times New Roman"/>
+        </w:rPr>
+        <w:t>)</w:t>
+      </w:r>
+      <w:r>
+        <w:rPr>
+          <w:rFonts w:ascii="Times New Roman" w:hAnsi="Times New Roman" w:cs="Times New Roman"/>
+        </w:rPr>
+        <w:t xml:space="preserve"> and Yes/No was encoded as 1/-1.</w:t>
+      </w:r>
     </w:p>
     <w:p>
       <w:pPr>
@@ -191,21 +304,7 @@
         <w:rPr>
           <w:rFonts w:ascii="Times New Roman" w:hAnsi="Times New Roman" w:cs="Times New Roman"/>
         </w:rPr>
-        <w:t xml:space="preserve"> (17 </w:t>
-      </w:r>
-      <w:proofErr w:type="spellStart"/>
-      <w:r>
-        <w:rPr>
-          <w:rFonts w:ascii="Times New Roman" w:hAnsi="Times New Roman" w:cs="Times New Roman"/>
-        </w:rPr>
-        <w:t>bp</w:t>
-      </w:r>
-      <w:proofErr w:type="spellEnd"/>
-      <w:r>
-        <w:rPr>
-          <w:rFonts w:ascii="Times New Roman" w:hAnsi="Times New Roman" w:cs="Times New Roman"/>
-        </w:rPr>
-        <w:t xml:space="preserve">) is </w:t>
+        <w:t xml:space="preserve"> (17 bp) is </w:t>
       </w:r>
       <w:r>
         <w:rPr>
@@ -265,21 +364,7 @@
         <w:rPr>
           <w:rFonts w:ascii="Times New Roman" w:hAnsi="Times New Roman" w:cs="Times New Roman"/>
         </w:rPr>
-        <w:t xml:space="preserve">(Since each </w:t>
-      </w:r>
-      <w:proofErr w:type="spellStart"/>
-      <w:r>
-        <w:rPr>
-          <w:rFonts w:ascii="Times New Roman" w:hAnsi="Times New Roman" w:cs="Times New Roman"/>
-        </w:rPr>
-        <w:t>nt</w:t>
-      </w:r>
-      <w:proofErr w:type="spellEnd"/>
-      <w:r>
-        <w:rPr>
-          <w:rFonts w:ascii="Times New Roman" w:hAnsi="Times New Roman" w:cs="Times New Roman"/>
-        </w:rPr>
-        <w:t xml:space="preserve"> </w:t>
+        <w:t xml:space="preserve">(Since each nt </w:t>
       </w:r>
       <w:r>
         <w:rPr>
@@ -653,27 +738,55 @@
         <w:rPr>
           <w:rFonts w:ascii="Times New Roman" w:hAnsi="Times New Roman" w:cs="Times New Roman"/>
         </w:rPr>
-        <w:t xml:space="preserve">xt file with 17 </w:t>
-      </w:r>
-      <w:proofErr w:type="spellStart"/>
-      <w:r>
-        <w:rPr>
-          <w:rFonts w:ascii="Times New Roman" w:hAnsi="Times New Roman" w:cs="Times New Roman"/>
-        </w:rPr>
-        <w:t>nt</w:t>
-      </w:r>
-      <w:proofErr w:type="spellEnd"/>
-      <w:r>
-        <w:rPr>
-          <w:rFonts w:ascii="Times New Roman" w:hAnsi="Times New Roman" w:cs="Times New Roman"/>
-        </w:rPr>
-        <w:t xml:space="preserve"> per line</w:t>
-      </w:r>
-      <w:r>
-        <w:rPr>
-          <w:rFonts w:ascii="Times New Roman" w:hAnsi="Times New Roman" w:cs="Times New Roman"/>
-        </w:rPr>
-        <w:t>). Before encoding, remove all examples that match the positive data.</w:t>
+        <w:t>xt file with 17 nt per line</w:t>
+      </w:r>
+      <w:r>
+        <w:rPr>
+          <w:rFonts w:ascii="Times New Roman" w:hAnsi="Times New Roman" w:cs="Times New Roman"/>
+        </w:rPr>
+        <w:t xml:space="preserve">). </w:t>
+      </w:r>
+      <w:r>
+        <w:rPr>
+          <w:rFonts w:ascii="Times New Roman" w:hAnsi="Times New Roman" w:cs="Times New Roman"/>
+        </w:rPr>
+        <w:t>R</w:t>
+      </w:r>
+      <w:r>
+        <w:rPr>
+          <w:rFonts w:ascii="Times New Roman" w:hAnsi="Times New Roman" w:cs="Times New Roman"/>
+        </w:rPr>
+        <w:t xml:space="preserve">emove all </w:t>
+      </w:r>
+      <w:r>
+        <w:rPr>
+          <w:rFonts w:ascii="Times New Roman" w:hAnsi="Times New Roman" w:cs="Times New Roman"/>
+        </w:rPr>
+        <w:t xml:space="preserve">negative </w:t>
+      </w:r>
+      <w:r>
+        <w:rPr>
+          <w:rFonts w:ascii="Times New Roman" w:hAnsi="Times New Roman" w:cs="Times New Roman"/>
+        </w:rPr>
+        <w:t>examples that match the positive data.</w:t>
+      </w:r>
+    </w:p>
+    <w:p>
+      <w:pPr>
+        <w:pStyle w:val="ListParagraph"/>
+        <w:numPr>
+          <w:ilvl w:val="0"/>
+          <w:numId w:val="2"/>
+        </w:numPr>
+        <w:rPr>
+          <w:rFonts w:ascii="Times New Roman" w:hAnsi="Times New Roman" w:cs="Times New Roman"/>
+        </w:rPr>
+      </w:pPr>
+      <w:r>
+        <w:rPr>
+          <w:rFonts w:ascii="Times New Roman" w:hAnsi="Times New Roman" w:cs="Times New Roman"/>
+        </w:rPr>
+        <w:t xml:space="preserve">For both sets </w:t>
       </w:r>
     </w:p>
     <w:p>
@@ -691,21 +804,13 @@
         <w:rPr>
           <w:rFonts w:ascii="Times New Roman" w:hAnsi="Times New Roman" w:cs="Times New Roman"/>
         </w:rPr>
-        <w:t xml:space="preserve">translate </w:t>
-      </w:r>
-      <w:proofErr w:type="spellStart"/>
-      <w:r>
-        <w:rPr>
-          <w:rFonts w:ascii="Times New Roman" w:hAnsi="Times New Roman" w:cs="Times New Roman"/>
-        </w:rPr>
-        <w:t>nt</w:t>
-      </w:r>
-      <w:proofErr w:type="spellEnd"/>
-      <w:r>
-        <w:rPr>
-          <w:rFonts w:ascii="Times New Roman" w:hAnsi="Times New Roman" w:cs="Times New Roman"/>
-        </w:rPr>
-        <w:t xml:space="preserve"> to digits</w:t>
+        <w:t xml:space="preserve">translate nt to </w:t>
+      </w:r>
+      <w:r>
+        <w:rPr>
+          <w:rFonts w:ascii="Times New Roman" w:hAnsi="Times New Roman" w:cs="Times New Roman"/>
+        </w:rPr>
+        <w:t>binary array</w:t>
       </w:r>
     </w:p>
     <w:p>
@@ -723,7 +828,37 @@
         <w:rPr>
           <w:rFonts w:ascii="Times New Roman" w:hAnsi="Times New Roman" w:cs="Times New Roman"/>
         </w:rPr>
-        <w:t>turn each line into a 1D array</w:t>
+        <w:t>import to NN as a matrix of (17, len(file))</w:t>
+      </w:r>
+    </w:p>
+    <w:p>
+      <w:pPr>
+        <w:pStyle w:val="ListParagraph"/>
+        <w:numPr>
+          <w:ilvl w:val="0"/>
+          <w:numId w:val="2"/>
+        </w:numPr>
+        <w:rPr>
+          <w:rFonts w:ascii="Times New Roman" w:hAnsi="Times New Roman" w:cs="Times New Roman"/>
+        </w:rPr>
+      </w:pPr>
+      <w:r>
+        <w:rPr>
+          <w:rFonts w:ascii="Times New Roman" w:hAnsi="Times New Roman" w:cs="Times New Roman"/>
+        </w:rPr>
+        <w:t>Use a</w:t>
+      </w:r>
+      <w:r>
+        <w:rPr>
+          <w:rFonts w:ascii="Times New Roman" w:hAnsi="Times New Roman" w:cs="Times New Roman"/>
+        </w:rPr>
+        <w:t>n</w:t>
+      </w:r>
+      <w:r>
+        <w:rPr>
+          <w:rFonts w:ascii="Times New Roman" w:hAnsi="Times New Roman" w:cs="Times New Roman"/>
+        </w:rPr>
+        <w:t xml:space="preserve"> 80/10/10 scheme to split the data (80% as training data, 10% as testing data, and 10% as validation data)</w:t>
       </w:r>
     </w:p>
     <w:p>
@@ -741,51 +876,13 @@
         <w:rPr>
           <w:rFonts w:ascii="Times New Roman" w:hAnsi="Times New Roman" w:cs="Times New Roman"/>
         </w:rPr>
-        <w:t xml:space="preserve">import to NN as a matrix of (17, </w:t>
-      </w:r>
-      <w:proofErr w:type="spellStart"/>
-      <w:r>
-        <w:rPr>
-          <w:rFonts w:ascii="Times New Roman" w:hAnsi="Times New Roman" w:cs="Times New Roman"/>
-        </w:rPr>
-        <w:t>len</w:t>
-      </w:r>
-      <w:proofErr w:type="spellEnd"/>
-      <w:r>
-        <w:rPr>
-          <w:rFonts w:ascii="Times New Roman" w:hAnsi="Times New Roman" w:cs="Times New Roman"/>
-        </w:rPr>
-        <w:t>(file))</w:t>
-      </w:r>
-    </w:p>
-    <w:p>
-      <w:pPr>
-        <w:pStyle w:val="ListParagraph"/>
-        <w:numPr>
-          <w:ilvl w:val="0"/>
-          <w:numId w:val="2"/>
-        </w:numPr>
-        <w:rPr>
-          <w:rFonts w:ascii="Times New Roman" w:hAnsi="Times New Roman" w:cs="Times New Roman"/>
-        </w:rPr>
-      </w:pPr>
-      <w:r>
-        <w:rPr>
-          <w:rFonts w:ascii="Times New Roman" w:hAnsi="Times New Roman" w:cs="Times New Roman"/>
-        </w:rPr>
-        <w:t>Use a</w:t>
-      </w:r>
-      <w:r>
-        <w:rPr>
-          <w:rFonts w:ascii="Times New Roman" w:hAnsi="Times New Roman" w:cs="Times New Roman"/>
-        </w:rPr>
-        <w:t>n</w:t>
-      </w:r>
-      <w:r>
-        <w:rPr>
-          <w:rFonts w:ascii="Times New Roman" w:hAnsi="Times New Roman" w:cs="Times New Roman"/>
-        </w:rPr>
-        <w:t xml:space="preserve"> 80/10/10 scheme to split the data (80% as training data, 10% as testing data, and 10% as validation data)</w:t>
+        <w:t>Since there are</w:t>
+      </w:r>
+      <w:r>
+        <w:rPr>
+          <w:rFonts w:ascii="Times New Roman" w:hAnsi="Times New Roman" w:cs="Times New Roman"/>
+        </w:rPr>
+        <w:t xml:space="preserve"> 137 true positives, I can use ~109 as positive training examples. *To not overweight the negative data, I would use the same number of negative training examples, thus giving me a pool of 218 training examples.</w:t>
       </w:r>
     </w:p>
     <w:p>
@@ -803,37 +900,19 @@
         <w:rPr>
           <w:rFonts w:ascii="Times New Roman" w:hAnsi="Times New Roman" w:cs="Times New Roman"/>
         </w:rPr>
-        <w:t>Since there are</w:t>
-      </w:r>
-      <w:r>
-        <w:rPr>
-          <w:rFonts w:ascii="Times New Roman" w:hAnsi="Times New Roman" w:cs="Times New Roman"/>
-        </w:rPr>
-        <w:t xml:space="preserve"> 137 true positives, I can use ~109 as positive training examples. *To not overweight the negative data, I would use the same number of negative training examples, thus giving me a pool of 218 training examples.</w:t>
-      </w:r>
-    </w:p>
-    <w:p>
-      <w:pPr>
-        <w:pStyle w:val="ListParagraph"/>
-        <w:numPr>
-          <w:ilvl w:val="1"/>
-          <w:numId w:val="2"/>
-        </w:numPr>
-        <w:rPr>
-          <w:rFonts w:ascii="Times New Roman" w:hAnsi="Times New Roman" w:cs="Times New Roman"/>
-        </w:rPr>
-      </w:pPr>
-      <w:r>
-        <w:rPr>
-          <w:rFonts w:ascii="Times New Roman" w:hAnsi="Times New Roman" w:cs="Times New Roman"/>
-        </w:rPr>
         <w:t xml:space="preserve">The stop criterion </w:t>
       </w:r>
       <w:r>
         <w:rPr>
           <w:rFonts w:ascii="Times New Roman" w:hAnsi="Times New Roman" w:cs="Times New Roman"/>
         </w:rPr>
-        <w:t>is when the change in the gradient is 0 over &gt;1 iterations because that means the weights have collectively reached a (global) minima.</w:t>
+        <w:t>should be</w:t>
+      </w:r>
+      <w:r>
+        <w:rPr>
+          <w:rFonts w:ascii="Times New Roman" w:hAnsi="Times New Roman" w:cs="Times New Roman"/>
+        </w:rPr>
+        <w:t xml:space="preserve"> when the change in the gradient is 0 over &gt;1 iterations because that means the weights have collectively reached a (global) minima.</w:t>
       </w:r>
     </w:p>
     <w:p>
@@ -933,6 +1012,14 @@
           <w:rFonts w:ascii="Times New Roman" w:hAnsi="Times New Roman" w:cs="Times New Roman"/>
         </w:rPr>
       </w:pPr>
+      <w:r>
+        <w:rPr>
+          <w:rFonts w:ascii="Times New Roman" w:hAnsi="Times New Roman" w:cs="Times New Roman"/>
+        </w:rPr>
+        <w:t>I compared it to the output of scikit-learn’s Score function</w:t>
+      </w:r>
+      <w:bookmarkStart w:id="0" w:name="_GoBack"/>
+      <w:bookmarkEnd w:id="0"/>
     </w:p>
     <w:p>
       <w:pPr>

</xml_diff>

<commit_message>
Added more comments for clarity
</commit_message>
<xml_diff>
--- a/YGomez_BMI203_FinalProject.docx
+++ b/YGomez_BMI203_FinalProject.docx
@@ -1018,6 +1018,12 @@
         </w:rPr>
         <w:t xml:space="preserve"> when the change in the gradient is 0 over &gt;1 iterations because that means the weights have collectively reached a (global) minima.</w:t>
       </w:r>
+      <w:r>
+        <w:rPr>
+          <w:rFonts w:ascii="Times New Roman" w:hAnsi="Times New Roman" w:cs="Times New Roman"/>
+        </w:rPr>
+        <w:t xml:space="preserve"> I simply used 2000 iterations.</w:t>
+      </w:r>
     </w:p>
     <w:p>
       <w:pPr>
@@ -1126,13 +1132,37 @@
         <w:rPr>
           <w:rFonts w:ascii="Times New Roman" w:hAnsi="Times New Roman" w:cs="Times New Roman"/>
         </w:rPr>
-        <w:t>R² score (“number that indicates the proportion of the variance in the dependent variable that is predictable fr</w:t>
-      </w:r>
-      <w:r>
-        <w:rPr>
-          <w:rFonts w:ascii="Times New Roman" w:hAnsi="Times New Roman" w:cs="Times New Roman"/>
-        </w:rPr>
-        <w:t>om the independent variable(s)” to determine the system’s performance.</w:t>
+        <w:t xml:space="preserve">R² score </w:t>
+      </w:r>
+      <w:r>
+        <w:rPr>
+          <w:rFonts w:ascii="Times New Roman" w:hAnsi="Times New Roman" w:cs="Times New Roman"/>
+        </w:rPr>
+        <w:t>(</w:t>
+      </w:r>
+      <w:r>
+        <w:rPr>
+          <w:rFonts w:ascii="Times New Roman" w:hAnsi="Times New Roman" w:cs="Times New Roman"/>
+        </w:rPr>
+        <w:t>“number that indicates the proportion of the variance in the dependent variable that is predictable fr</w:t>
+      </w:r>
+      <w:r>
+        <w:rPr>
+          <w:rFonts w:ascii="Times New Roman" w:hAnsi="Times New Roman" w:cs="Times New Roman"/>
+        </w:rPr>
+        <w:t>om the independent variable(s)”</w:t>
+      </w:r>
+      <w:r>
+        <w:rPr>
+          <w:rFonts w:ascii="Times New Roman" w:hAnsi="Times New Roman" w:cs="Times New Roman"/>
+        </w:rPr>
+        <w:t>)</w:t>
+      </w:r>
+      <w:r>
+        <w:rPr>
+          <w:rFonts w:ascii="Times New Roman" w:hAnsi="Times New Roman" w:cs="Times New Roman"/>
+        </w:rPr>
+        <w:t xml:space="preserve"> to determine the system’s performance.</w:t>
       </w:r>
       <w:r>
         <w:rPr>
@@ -1414,6 +1444,8 @@
         </w:rPr>
         <w:t xml:space="preserve"> it more difficult to converge </w:t>
       </w:r>
+      <w:bookmarkStart w:id="0" w:name="_GoBack"/>
+      <w:bookmarkEnd w:id="0"/>
     </w:p>
     <w:p>
       <w:pPr>
@@ -1429,18 +1461,104 @@
       <w:r>
         <w:rPr>
           <w:rFonts w:ascii="Times New Roman" w:hAnsi="Times New Roman" w:cs="Times New Roman"/>
+        </w:rPr>
+        <w:t>Increasing the number of hidden nodes seemed to increase the scores</w:t>
+      </w:r>
+      <w:r>
+        <w:rPr>
+          <w:rFonts w:ascii="Times New Roman" w:hAnsi="Times New Roman" w:cs="Times New Roman"/>
+        </w:rPr>
+        <w:t xml:space="preserve">, possibly because it </w:t>
+      </w:r>
+      <w:r>
+        <w:rPr>
+          <w:rFonts w:ascii="Times New Roman" w:hAnsi="Times New Roman" w:cs="Times New Roman"/>
+        </w:rPr>
+        <w:t>could converge faster</w:t>
+      </w:r>
+      <w:r>
+        <w:rPr>
+          <w:rFonts w:ascii="Times New Roman" w:hAnsi="Times New Roman" w:cs="Times New Roman"/>
+        </w:rPr>
+        <w:t xml:space="preserve">. Since this is </w:t>
+      </w:r>
+      <w:r>
+        <w:rPr>
+          <w:rFonts w:ascii="Times New Roman" w:hAnsi="Times New Roman" w:cs="Times New Roman"/>
+        </w:rPr>
+        <w:t xml:space="preserve">not </w:t>
+      </w:r>
+      <w:r>
+        <w:rPr>
+          <w:rFonts w:ascii="Times New Roman" w:hAnsi="Times New Roman" w:cs="Times New Roman"/>
+        </w:rPr>
+        <w:t>a</w:t>
+      </w:r>
+      <w:r>
+        <w:rPr>
+          <w:rFonts w:ascii="Times New Roman" w:hAnsi="Times New Roman" w:cs="Times New Roman"/>
+        </w:rPr>
+        <w:t xml:space="preserve"> </w:t>
+      </w:r>
+      <w:r>
+        <w:rPr>
+          <w:rFonts w:ascii="Times New Roman" w:hAnsi="Times New Roman" w:cs="Times New Roman"/>
+        </w:rPr>
+        <w:t xml:space="preserve">high dimensional classification problem, </w:t>
+      </w:r>
+      <w:r>
+        <w:rPr>
+          <w:rFonts w:ascii="Times New Roman" w:hAnsi="Times New Roman" w:cs="Times New Roman"/>
+        </w:rPr>
+        <w:t>more nodes</w:t>
+      </w:r>
+      <w:r>
+        <w:rPr>
+          <w:rFonts w:ascii="Times New Roman" w:hAnsi="Times New Roman" w:cs="Times New Roman"/>
+        </w:rPr>
+        <w:t xml:space="preserve"> are less likely to </w:t>
+      </w:r>
+      <w:proofErr w:type="spellStart"/>
+      <w:r>
+        <w:rPr>
+          <w:rFonts w:ascii="Times New Roman" w:hAnsi="Times New Roman" w:cs="Times New Roman"/>
+        </w:rPr>
+        <w:t>overfit</w:t>
+      </w:r>
+      <w:proofErr w:type="spellEnd"/>
+      <w:r>
+        <w:rPr>
+          <w:rFonts w:ascii="Times New Roman" w:hAnsi="Times New Roman" w:cs="Times New Roman"/>
+        </w:rPr>
+        <w:t xml:space="preserve"> </w:t>
+      </w:r>
+    </w:p>
+    <w:p>
+      <w:pPr>
+        <w:pStyle w:val="ListParagraph"/>
+        <w:numPr>
+          <w:ilvl w:val="1"/>
+          <w:numId w:val="4"/>
+        </w:numPr>
+        <w:rPr>
+          <w:rFonts w:ascii="Times New Roman" w:hAnsi="Times New Roman" w:cs="Times New Roman"/>
+        </w:rPr>
+      </w:pPr>
+      <w:r>
+        <w:rPr>
+          <w:rFonts w:ascii="Times New Roman" w:hAnsi="Times New Roman" w:cs="Times New Roman"/>
           <w:noProof/>
         </w:rPr>
         <w:drawing>
-          <wp:anchor distT="0" distB="0" distL="114300" distR="114300" simplePos="0" relativeHeight="251660288" behindDoc="0" locked="0" layoutInCell="1" allowOverlap="1" wp14:anchorId="46ABDD3B" wp14:editId="0AF5E2C5">
+          <wp:anchor distT="0" distB="0" distL="114300" distR="114300" simplePos="0" relativeHeight="251660288" behindDoc="0" locked="0" layoutInCell="1" allowOverlap="1" wp14:anchorId="46ABDD3B" wp14:editId="1BE9C0B7">
             <wp:simplePos x="0" y="0"/>
             <wp:positionH relativeFrom="margin">
               <wp:posOffset>0</wp:posOffset>
             </wp:positionH>
             <wp:positionV relativeFrom="paragraph">
-              <wp:posOffset>597323</wp:posOffset>
+              <wp:posOffset>47202</wp:posOffset>
             </wp:positionV>
-            <wp:extent cx="3886200" cy="1828800"/>
+            <wp:extent cx="3886200" cy="1786255"/>
             <wp:effectExtent l="0" t="0" r="0" b="0"/>
             <wp:wrapSquare wrapText="bothSides"/>
             <wp:docPr id="3" name="Picture 3"/>
@@ -1462,13 +1580,13 @@
                         </a:ext>
                       </a:extLst>
                     </a:blip>
-                    <a:srcRect b="6502"/>
+                    <a:srcRect t="2164" b="6502"/>
                     <a:stretch/>
                   </pic:blipFill>
                   <pic:spPr bwMode="auto">
                     <a:xfrm>
                       <a:off x="0" y="0"/>
-                      <a:ext cx="3886200" cy="1828800"/>
+                      <a:ext cx="3886200" cy="1786255"/>
                     </a:xfrm>
                     <a:prstGeom prst="rect">
                       <a:avLst/>
@@ -1494,94 +1612,6 @@
           </wp:anchor>
         </w:drawing>
       </w:r>
-      <w:r>
-        <w:rPr>
-          <w:rFonts w:ascii="Times New Roman" w:hAnsi="Times New Roman" w:cs="Times New Roman"/>
-        </w:rPr>
-        <w:t>Increasing the number of hidden nodes seemed to increase the scores</w:t>
-      </w:r>
-      <w:r>
-        <w:rPr>
-          <w:rFonts w:ascii="Times New Roman" w:hAnsi="Times New Roman" w:cs="Times New Roman"/>
-        </w:rPr>
-        <w:t xml:space="preserve">, possibly because it </w:t>
-      </w:r>
-      <w:r>
-        <w:rPr>
-          <w:rFonts w:ascii="Times New Roman" w:hAnsi="Times New Roman" w:cs="Times New Roman"/>
-        </w:rPr>
-        <w:t>could converge faster</w:t>
-      </w:r>
-      <w:r>
-        <w:rPr>
-          <w:rFonts w:ascii="Times New Roman" w:hAnsi="Times New Roman" w:cs="Times New Roman"/>
-        </w:rPr>
-        <w:t xml:space="preserve">. Since this is </w:t>
-      </w:r>
-      <w:r>
-        <w:rPr>
-          <w:rFonts w:ascii="Times New Roman" w:hAnsi="Times New Roman" w:cs="Times New Roman"/>
-        </w:rPr>
-        <w:t xml:space="preserve">not </w:t>
-      </w:r>
-      <w:r>
-        <w:rPr>
-          <w:rFonts w:ascii="Times New Roman" w:hAnsi="Times New Roman" w:cs="Times New Roman"/>
-        </w:rPr>
-        <w:t>a</w:t>
-      </w:r>
-      <w:r>
-        <w:rPr>
-          <w:rFonts w:ascii="Times New Roman" w:hAnsi="Times New Roman" w:cs="Times New Roman"/>
-        </w:rPr>
-        <w:t xml:space="preserve"> </w:t>
-      </w:r>
-      <w:r>
-        <w:rPr>
-          <w:rFonts w:ascii="Times New Roman" w:hAnsi="Times New Roman" w:cs="Times New Roman"/>
-        </w:rPr>
-        <w:t xml:space="preserve">high dimensional classification problem, </w:t>
-      </w:r>
-      <w:r>
-        <w:rPr>
-          <w:rFonts w:ascii="Times New Roman" w:hAnsi="Times New Roman" w:cs="Times New Roman"/>
-        </w:rPr>
-        <w:t>more nodes</w:t>
-      </w:r>
-      <w:r>
-        <w:rPr>
-          <w:rFonts w:ascii="Times New Roman" w:hAnsi="Times New Roman" w:cs="Times New Roman"/>
-        </w:rPr>
-        <w:t xml:space="preserve"> are less likely to </w:t>
-      </w:r>
-      <w:proofErr w:type="spellStart"/>
-      <w:r>
-        <w:rPr>
-          <w:rFonts w:ascii="Times New Roman" w:hAnsi="Times New Roman" w:cs="Times New Roman"/>
-        </w:rPr>
-        <w:t>overfit</w:t>
-      </w:r>
-      <w:proofErr w:type="spellEnd"/>
-      <w:r>
-        <w:rPr>
-          <w:rFonts w:ascii="Times New Roman" w:hAnsi="Times New Roman" w:cs="Times New Roman"/>
-        </w:rPr>
-        <w:t xml:space="preserve"> </w:t>
-      </w:r>
-      <w:bookmarkStart w:id="0" w:name="_GoBack"/>
-      <w:bookmarkEnd w:id="0"/>
-    </w:p>
-    <w:p>
-      <w:pPr>
-        <w:pStyle w:val="ListParagraph"/>
-        <w:numPr>
-          <w:ilvl w:val="1"/>
-          <w:numId w:val="4"/>
-        </w:numPr>
-        <w:rPr>
-          <w:rFonts w:ascii="Times New Roman" w:hAnsi="Times New Roman" w:cs="Times New Roman"/>
-        </w:rPr>
-      </w:pPr>
       <w:r>
         <w:rPr>
           <w:rFonts w:ascii="Times New Roman" w:hAnsi="Times New Roman" w:cs="Times New Roman"/>

</xml_diff>

<commit_message>
Removed unnecessary files from git
</commit_message>
<xml_diff>
--- a/YGomez_BMI203_FinalProject.docx
+++ b/YGomez_BMI203_FinalProject.docx
@@ -31,19 +31,11 @@
           <w:u w:val="single"/>
         </w:rPr>
       </w:pPr>
-      <w:proofErr w:type="spellStart"/>
-      <w:r>
-        <w:rPr>
-          <w:rFonts w:ascii="Times New Roman" w:hAnsi="Times New Roman" w:cs="Times New Roman"/>
-        </w:rPr>
-        <w:t>Github</w:t>
-      </w:r>
-      <w:proofErr w:type="spellEnd"/>
-      <w:r>
-        <w:rPr>
-          <w:rFonts w:ascii="Times New Roman" w:hAnsi="Times New Roman" w:cs="Times New Roman"/>
-        </w:rPr>
-        <w:t>:</w:t>
+      <w:r>
+        <w:rPr>
+          <w:rFonts w:ascii="Times New Roman" w:hAnsi="Times New Roman" w:cs="Times New Roman"/>
+        </w:rPr>
+        <w:t>Github:</w:t>
       </w:r>
       <w:r>
         <w:rPr>
@@ -172,35 +164,7 @@
         <w:rPr>
           <w:rFonts w:ascii="Times New Roman" w:hAnsi="Times New Roman" w:cs="Times New Roman"/>
         </w:rPr>
-        <w:t xml:space="preserve">, but ran into </w:t>
-      </w:r>
-      <w:proofErr w:type="spellStart"/>
-      <w:r>
-        <w:rPr>
-          <w:rFonts w:ascii="Times New Roman" w:hAnsi="Times New Roman" w:cs="Times New Roman"/>
-        </w:rPr>
-        <w:t>np.add</w:t>
-      </w:r>
-      <w:proofErr w:type="spellEnd"/>
-      <w:r>
-        <w:rPr>
-          <w:rFonts w:ascii="Times New Roman" w:hAnsi="Times New Roman" w:cs="Times New Roman"/>
-        </w:rPr>
-        <w:t xml:space="preserve"> and subtract </w:t>
-      </w:r>
-      <w:proofErr w:type="spellStart"/>
-      <w:r>
-        <w:rPr>
-          <w:rFonts w:ascii="Times New Roman" w:hAnsi="Times New Roman" w:cs="Times New Roman"/>
-        </w:rPr>
-        <w:t>dtype</w:t>
-      </w:r>
-      <w:proofErr w:type="spellEnd"/>
-      <w:r>
-        <w:rPr>
-          <w:rFonts w:ascii="Times New Roman" w:hAnsi="Times New Roman" w:cs="Times New Roman"/>
-        </w:rPr>
-        <w:t xml:space="preserve"> errors</w:t>
+        <w:t>, but ran into np.add and subtract dtype errors</w:t>
       </w:r>
     </w:p>
     <w:p>
@@ -326,21 +290,7 @@
         <w:rPr>
           <w:rFonts w:ascii="Times New Roman" w:hAnsi="Times New Roman" w:cs="Times New Roman"/>
         </w:rPr>
-        <w:t xml:space="preserve"> (17 </w:t>
-      </w:r>
-      <w:proofErr w:type="spellStart"/>
-      <w:r>
-        <w:rPr>
-          <w:rFonts w:ascii="Times New Roman" w:hAnsi="Times New Roman" w:cs="Times New Roman"/>
-        </w:rPr>
-        <w:t>bp</w:t>
-      </w:r>
-      <w:proofErr w:type="spellEnd"/>
-      <w:r>
-        <w:rPr>
-          <w:rFonts w:ascii="Times New Roman" w:hAnsi="Times New Roman" w:cs="Times New Roman"/>
-        </w:rPr>
-        <w:t xml:space="preserve">) is </w:t>
+        <w:t xml:space="preserve"> (17 bp) is </w:t>
       </w:r>
       <w:r>
         <w:rPr>
@@ -400,21 +350,7 @@
         <w:rPr>
           <w:rFonts w:ascii="Times New Roman" w:hAnsi="Times New Roman" w:cs="Times New Roman"/>
         </w:rPr>
-        <w:t xml:space="preserve">(Since each </w:t>
-      </w:r>
-      <w:proofErr w:type="spellStart"/>
-      <w:r>
-        <w:rPr>
-          <w:rFonts w:ascii="Times New Roman" w:hAnsi="Times New Roman" w:cs="Times New Roman"/>
-        </w:rPr>
-        <w:t>nt</w:t>
-      </w:r>
-      <w:proofErr w:type="spellEnd"/>
-      <w:r>
-        <w:rPr>
-          <w:rFonts w:ascii="Times New Roman" w:hAnsi="Times New Roman" w:cs="Times New Roman"/>
-        </w:rPr>
-        <w:t xml:space="preserve"> </w:t>
+        <w:t xml:space="preserve">(Since each nt </w:t>
       </w:r>
       <w:r>
         <w:rPr>
@@ -474,7 +410,7 @@
         <w:rPr>
           <w:rFonts w:ascii="Times New Roman" w:hAnsi="Times New Roman" w:cs="Times New Roman"/>
         </w:rPr>
-        <w:t>3</w:t>
+        <w:t>2</w:t>
       </w:r>
       <w:r>
         <w:rPr>
@@ -533,20 +469,29 @@
       <w:r>
         <w:rPr>
           <w:rFonts w:ascii="Times New Roman" w:hAnsi="Times New Roman" w:cs="Times New Roman"/>
+          <w:u w:val="single"/>
         </w:rPr>
         <w:t>start</w:t>
       </w:r>
       <w:r>
         <w:rPr>
           <w:rFonts w:ascii="Times New Roman" w:hAnsi="Times New Roman" w:cs="Times New Roman"/>
+          <w:u w:val="single"/>
         </w:rPr>
         <w:t xml:space="preserve"> </w:t>
       </w:r>
       <w:r>
         <w:rPr>
           <w:rFonts w:ascii="Times New Roman" w:hAnsi="Times New Roman" w:cs="Times New Roman"/>
-        </w:rPr>
-        <w:t xml:space="preserve">with </w:t>
+          <w:u w:val="single"/>
+        </w:rPr>
+        <w:t>with</w:t>
+      </w:r>
+      <w:r>
+        <w:rPr>
+          <w:rFonts w:ascii="Times New Roman" w:hAnsi="Times New Roman" w:cs="Times New Roman"/>
+        </w:rPr>
+        <w:t xml:space="preserve"> </w:t>
       </w:r>
       <w:r>
         <w:rPr>
@@ -794,21 +739,7 @@
         <w:rPr>
           <w:rFonts w:ascii="Times New Roman" w:hAnsi="Times New Roman" w:cs="Times New Roman"/>
         </w:rPr>
-        <w:t xml:space="preserve">xt file with 17 </w:t>
-      </w:r>
-      <w:proofErr w:type="spellStart"/>
-      <w:r>
-        <w:rPr>
-          <w:rFonts w:ascii="Times New Roman" w:hAnsi="Times New Roman" w:cs="Times New Roman"/>
-        </w:rPr>
-        <w:t>nt</w:t>
-      </w:r>
-      <w:proofErr w:type="spellEnd"/>
-      <w:r>
-        <w:rPr>
-          <w:rFonts w:ascii="Times New Roman" w:hAnsi="Times New Roman" w:cs="Times New Roman"/>
-        </w:rPr>
-        <w:t xml:space="preserve"> per line</w:t>
+        <w:t>xt file with 17 nt per line</w:t>
       </w:r>
       <w:r>
         <w:rPr>
@@ -874,21 +805,7 @@
         <w:rPr>
           <w:rFonts w:ascii="Times New Roman" w:hAnsi="Times New Roman" w:cs="Times New Roman"/>
         </w:rPr>
-        <w:t xml:space="preserve">translate </w:t>
-      </w:r>
-      <w:proofErr w:type="spellStart"/>
-      <w:r>
-        <w:rPr>
-          <w:rFonts w:ascii="Times New Roman" w:hAnsi="Times New Roman" w:cs="Times New Roman"/>
-        </w:rPr>
-        <w:t>nt</w:t>
-      </w:r>
-      <w:proofErr w:type="spellEnd"/>
-      <w:r>
-        <w:rPr>
-          <w:rFonts w:ascii="Times New Roman" w:hAnsi="Times New Roman" w:cs="Times New Roman"/>
-        </w:rPr>
-        <w:t xml:space="preserve"> to </w:t>
+        <w:t xml:space="preserve">translate nt to </w:t>
       </w:r>
       <w:r>
         <w:rPr>
@@ -918,21 +835,7 @@
         <w:rPr>
           <w:rFonts w:ascii="Times New Roman" w:hAnsi="Times New Roman" w:cs="Times New Roman"/>
         </w:rPr>
-        <w:t xml:space="preserve">import to NN as a matrix of (17, </w:t>
-      </w:r>
-      <w:proofErr w:type="spellStart"/>
-      <w:r>
-        <w:rPr>
-          <w:rFonts w:ascii="Times New Roman" w:hAnsi="Times New Roman" w:cs="Times New Roman"/>
-        </w:rPr>
-        <w:t>len</w:t>
-      </w:r>
-      <w:proofErr w:type="spellEnd"/>
-      <w:r>
-        <w:rPr>
-          <w:rFonts w:ascii="Times New Roman" w:hAnsi="Times New Roman" w:cs="Times New Roman"/>
-        </w:rPr>
-        <w:t>(file))</w:t>
+        <w:t>import to NN as a matrix of (17, len(file))</w:t>
       </w:r>
     </w:p>
     <w:p>
@@ -1022,7 +925,21 @@
         <w:rPr>
           <w:rFonts w:ascii="Times New Roman" w:hAnsi="Times New Roman" w:cs="Times New Roman"/>
         </w:rPr>
-        <w:t xml:space="preserve"> I simply used 2000 iterations.</w:t>
+        <w:t xml:space="preserve"> I</w:t>
+      </w:r>
+      <w:r>
+        <w:rPr>
+          <w:rFonts w:ascii="Times New Roman" w:hAnsi="Times New Roman" w:cs="Times New Roman"/>
+        </w:rPr>
+        <w:t>n practice, I</w:t>
+      </w:r>
+      <w:bookmarkStart w:id="0" w:name="_GoBack"/>
+      <w:bookmarkEnd w:id="0"/>
+      <w:r>
+        <w:rPr>
+          <w:rFonts w:ascii="Times New Roman" w:hAnsi="Times New Roman" w:cs="Times New Roman"/>
+        </w:rPr>
+        <w:t xml:space="preserve"> simply used 2000 iterations.</w:t>
       </w:r>
     </w:p>
     <w:p>
@@ -1259,21 +1176,7 @@
         <w:rPr>
           <w:rFonts w:ascii="Times New Roman" w:hAnsi="Times New Roman" w:cs="Times New Roman"/>
         </w:rPr>
-        <w:t xml:space="preserve"> compared it to the output of </w:t>
-      </w:r>
-      <w:proofErr w:type="spellStart"/>
-      <w:r>
-        <w:rPr>
-          <w:rFonts w:ascii="Times New Roman" w:hAnsi="Times New Roman" w:cs="Times New Roman"/>
-        </w:rPr>
-        <w:t>scikit-learn’s</w:t>
-      </w:r>
-      <w:proofErr w:type="spellEnd"/>
-      <w:r>
-        <w:rPr>
-          <w:rFonts w:ascii="Times New Roman" w:hAnsi="Times New Roman" w:cs="Times New Roman"/>
-        </w:rPr>
-        <w:t xml:space="preserve"> Score function</w:t>
+        <w:t xml:space="preserve"> compared it to the output of scikit-learn’s Score function</w:t>
       </w:r>
       <w:r>
         <w:rPr>
@@ -1444,8 +1347,6 @@
         </w:rPr>
         <w:t xml:space="preserve"> it more difficult to converge </w:t>
       </w:r>
-      <w:bookmarkStart w:id="0" w:name="_GoBack"/>
-      <w:bookmarkEnd w:id="0"/>
     </w:p>
     <w:p>
       <w:pPr>
@@ -1516,16 +1417,8 @@
         <w:rPr>
           <w:rFonts w:ascii="Times New Roman" w:hAnsi="Times New Roman" w:cs="Times New Roman"/>
         </w:rPr>
-        <w:t xml:space="preserve"> are less likely to </w:t>
-      </w:r>
-      <w:proofErr w:type="spellStart"/>
-      <w:r>
-        <w:rPr>
-          <w:rFonts w:ascii="Times New Roman" w:hAnsi="Times New Roman" w:cs="Times New Roman"/>
-        </w:rPr>
-        <w:t>overfit</w:t>
-      </w:r>
-      <w:proofErr w:type="spellEnd"/>
+        <w:t xml:space="preserve"> are less likely to overfit</w:t>
+      </w:r>
       <w:r>
         <w:rPr>
           <w:rFonts w:ascii="Times New Roman" w:hAnsi="Times New Roman" w:cs="Times New Roman"/>
@@ -1630,19 +1523,11 @@
         </w:rPr>
         <w:t xml:space="preserve">testing, where the </w:t>
       </w:r>
-      <w:proofErr w:type="gramStart"/>
-      <w:r>
-        <w:rPr>
-          <w:rFonts w:ascii="Times New Roman" w:hAnsi="Times New Roman" w:cs="Times New Roman"/>
-        </w:rPr>
-        <w:t>6 item</w:t>
-      </w:r>
-      <w:proofErr w:type="gramEnd"/>
-      <w:r>
-        <w:rPr>
-          <w:rFonts w:ascii="Times New Roman" w:hAnsi="Times New Roman" w:cs="Times New Roman"/>
-        </w:rPr>
-        <w:t xml:space="preserve"> </w:t>
+      <w:r>
+        <w:rPr>
+          <w:rFonts w:ascii="Times New Roman" w:hAnsi="Times New Roman" w:cs="Times New Roman"/>
+        </w:rPr>
+        <w:t xml:space="preserve">6 item </w:t>
       </w:r>
       <w:r>
         <w:rPr>
@@ -1708,29 +1593,7 @@
         <w:rPr>
           <w:rFonts w:ascii="Times New Roman" w:hAnsi="Times New Roman" w:cs="Times New Roman"/>
         </w:rPr>
-        <w:t>Above it, each individual sample prints its score and one example of the raw classification probabilities (where tuple(left) = probability of being ‘</w:t>
-      </w:r>
-      <w:proofErr w:type="gramStart"/>
-      <w:r>
-        <w:rPr>
-          <w:rFonts w:ascii="Times New Roman" w:hAnsi="Times New Roman" w:cs="Times New Roman"/>
-        </w:rPr>
-        <w:t>N(</w:t>
-      </w:r>
-      <w:proofErr w:type="spellStart"/>
-      <w:proofErr w:type="gramEnd"/>
-      <w:r>
-        <w:rPr>
-          <w:rFonts w:ascii="Times New Roman" w:hAnsi="Times New Roman" w:cs="Times New Roman"/>
-        </w:rPr>
-        <w:t>ot</w:t>
-      </w:r>
-      <w:proofErr w:type="spellEnd"/>
-      <w:r>
-        <w:rPr>
-          <w:rFonts w:ascii="Times New Roman" w:hAnsi="Times New Roman" w:cs="Times New Roman"/>
-        </w:rPr>
-        <w:t xml:space="preserve"> a site)’, </w:t>
+        <w:t xml:space="preserve">Above it, each individual sample prints its score and one example of the raw classification probabilities (where tuple(left) = probability of being ‘N(ot a site)’, </w:t>
       </w:r>
       <w:r>
         <w:rPr>
@@ -2375,7 +2238,7 @@
   <w:abstractNum w:abstractNumId="3">
     <w:nsid w:val="7FE00F7E"/>
     <w:multiLevelType w:val="hybridMultilevel"/>
-    <w:tmpl w:val="2984F84C"/>
+    <w:tmpl w:val="78C45A80"/>
     <w:lvl w:ilvl="0" w:tplc="04090001">
       <w:start w:val="1"/>
       <w:numFmt w:val="bullet"/>
@@ -2388,16 +2251,16 @@
         <w:rFonts w:ascii="Symbol" w:hAnsi="Symbol" w:hint="default"/>
       </w:rPr>
     </w:lvl>
-    <w:lvl w:ilvl="1" w:tplc="04090001">
-      <w:start w:val="1"/>
-      <w:numFmt w:val="bullet"/>
-      <w:lvlText w:val=""/>
+    <w:lvl w:ilvl="1" w:tplc="04090003">
+      <w:start w:val="1"/>
+      <w:numFmt w:val="bullet"/>
+      <w:lvlText w:val="o"/>
       <w:lvlJc w:val="left"/>
       <w:pPr>
         <w:ind w:left="1440" w:hanging="360"/>
       </w:pPr>
       <w:rPr>
-        <w:rFonts w:ascii="Symbol" w:hAnsi="Symbol" w:hint="default"/>
+        <w:rFonts w:ascii="Courier New" w:hAnsi="Courier New" w:cs="Courier New" w:hint="default"/>
       </w:rPr>
     </w:lvl>
     <w:lvl w:ilvl="2" w:tplc="04090005" w:tentative="1">

</xml_diff>